<commit_message>
finate state combat complete
</commit_message>
<xml_diff>
--- a/Use Case Diagrams/9.0 Grapple.docx
+++ b/Use Case Diagrams/9.0 Grapple.docx
@@ -78,6 +78,8 @@
               </w:rPr>
               <w:t>Grapple</w:t>
             </w:r>
+            <w:bookmarkStart w:id="0" w:name="_GoBack"/>
+            <w:bookmarkEnd w:id="0"/>
           </w:p>
         </w:tc>
       </w:tr>
@@ -249,19 +251,7 @@
               <w:rPr>
                 <w:rFonts w:ascii="Times New Roman" w:hAnsi="Times New Roman" w:cs="Times New Roman"/>
               </w:rPr>
-              <w:t xml:space="preserve"> launch </w:t>
-            </w:r>
-            <w:r>
-              <w:rPr>
-                <w:rFonts w:ascii="Times New Roman" w:hAnsi="Times New Roman" w:cs="Times New Roman"/>
-              </w:rPr>
-              <w:t>Bencao</w:t>
-            </w:r>
-            <w:r>
-              <w:rPr>
-                <w:rFonts w:ascii="Times New Roman" w:hAnsi="Times New Roman" w:cs="Times New Roman"/>
-              </w:rPr>
-              <w:t xml:space="preserve"> at enemies</w:t>
+              <w:t xml:space="preserve"> grab the enemy and follow up with an attack.</w:t>
             </w:r>
           </w:p>
         </w:tc>
@@ -817,8 +807,6 @@
               </w:rPr>
               <w:t>.</w:t>
             </w:r>
-            <w:bookmarkStart w:id="0" w:name="_GoBack"/>
-            <w:bookmarkEnd w:id="0"/>
           </w:p>
           <w:p>
             <w:pPr>
@@ -4098,7 +4086,7 @@
 </file>
 
 <file path=customXml/itemProps1.xml><?xml version="1.0" encoding="utf-8"?>
-<ds:datastoreItem xmlns:ds="http://schemas.openxmlformats.org/officeDocument/2006/customXml" ds:itemID="{790F91AD-FE68-4864-BBD1-5A38DA8A3728}">
+<ds:datastoreItem xmlns:ds="http://schemas.openxmlformats.org/officeDocument/2006/customXml" ds:itemID="{F882A94A-1376-40DE-AB0E-15E660ED7ED8}">
   <ds:schemaRefs>
     <ds:schemaRef ds:uri="http://schemas.openxmlformats.org/officeDocument/2006/bibliography"/>
   </ds:schemaRefs>

</xml_diff>